<commit_message>
Versão 1.1 do evento
</commit_message>
<xml_diff>
--- a/Processos/Externo.docx
+++ b/Processos/Externo.docx
@@ -951,8 +951,13 @@
               <w:jc w:val="center"/>
             </w:pPr>
             <w:r>
-              <w:t>Cliente altera orçamento</w:t>
-            </w:r>
+              <w:t xml:space="preserve">Cliente altera </w:t>
+            </w:r>
+            <w:r>
+              <w:t>a solicitação</w:t>
+            </w:r>
+            <w:bookmarkStart w:id="0" w:name="_GoBack"/>
+            <w:bookmarkEnd w:id="0"/>
           </w:p>
         </w:tc>
         <w:tc>
@@ -1606,8 +1611,6 @@
       <w:pPr>
         <w:jc w:val="center"/>
       </w:pPr>
-      <w:bookmarkStart w:id="0" w:name="_GoBack"/>
-      <w:bookmarkEnd w:id="0"/>
     </w:p>
     <w:tbl>
       <w:tblPr>
@@ -5591,7 +5594,7 @@
 </file>
 
 <file path=customXml/itemProps1.xml><?xml version="1.0" encoding="utf-8"?>
-<ds:datastoreItem xmlns:ds="http://schemas.openxmlformats.org/officeDocument/2006/customXml" ds:itemID="{B1B76F08-4A42-40C9-B2C6-65593B2E560E}">
+<ds:datastoreItem xmlns:ds="http://schemas.openxmlformats.org/officeDocument/2006/customXml" ds:itemID="{68B4ADCE-CC5F-43E0-940A-1D23753DCFCE}">
   <ds:schemaRefs>
     <ds:schemaRef ds:uri="http://schemas.openxmlformats.org/officeDocument/2006/bibliography"/>
   </ds:schemaRefs>

</xml_diff>